<commit_message>
adding instructions for step 3
</commit_message>
<xml_diff>
--- a/instructions.docx
+++ b/instructions.docx
@@ -77,7 +77,7 @@
         <w:pStyle w:val="Heading1"/>
         <w:numPr>
           <w:ilvl w:val="0"/>
-          <w:numId w:val="2"/>
+          <w:numId w:val="3"/>
         </w:numPr>
         <w:ind w:left="0" w:hanging="0"/>
         <w:rPr/>
@@ -200,7 +200,7 @@
         <w:pStyle w:val="Heading1"/>
         <w:numPr>
           <w:ilvl w:val="0"/>
-          <w:numId w:val="2"/>
+          <w:numId w:val="3"/>
         </w:numPr>
         <w:ind w:left="0" w:hanging="0"/>
         <w:rPr/>
@@ -249,27 +249,25 @@
         <w:rPr/>
         <w:t xml:space="preserve">4- Select </w:t>
       </w:r>
-      <w:hyperlink r:id="rId4">
-        <w:r>
-          <w:rPr>
-            <w:rStyle w:val="InternetLink"/>
-            <w:rFonts w:ascii="Helvetica Neue;Roboto;Arial;sans-serif" w:hAnsi="Helvetica Neue;Roboto;Arial;sans-serif"/>
-            <w:b w:val="false"/>
-            <w:i w:val="false"/>
-            <w:caps w:val="false"/>
-            <w:smallCaps w:val="false"/>
-            <w:strike w:val="false"/>
-            <w:dstrike w:val="false"/>
-            <w:color w:val="1166BB"/>
-            <w:spacing w:val="0"/>
-            <w:sz w:val="21"/>
-            <w:highlight w:val="cyan"/>
-            <w:u w:val="none"/>
-            <w:effect w:val="none"/>
-          </w:rPr>
-          <w:t>AmazonS3FullAccess</w:t>
-        </w:r>
-      </w:hyperlink>
+      <w:r>
+        <w:rPr>
+          <w:rStyle w:val="InternetLink"/>
+          <w:rFonts w:ascii="Helvetica Neue;Roboto;Arial;sans-serif" w:hAnsi="Helvetica Neue;Roboto;Arial;sans-serif"/>
+          <w:b w:val="false"/>
+          <w:i w:val="false"/>
+          <w:caps w:val="false"/>
+          <w:smallCaps w:val="false"/>
+          <w:strike w:val="false"/>
+          <w:dstrike w:val="false"/>
+          <w:color w:val="1166BB"/>
+          <w:spacing w:val="0"/>
+          <w:sz w:val="21"/>
+          <w:highlight w:val="cyan"/>
+          <w:u w:val="none"/>
+          <w:effect w:val="none"/>
+        </w:rPr>
+        <w:t>AmazonS3FullAccess</w:t>
+      </w:r>
       <w:r>
         <w:rPr>
           <w:rFonts w:ascii="Helvetica Neue;Roboto;Arial;sans-serif" w:hAnsi="Helvetica Neue;Roboto;Arial;sans-serif"/>
@@ -353,7 +351,7 @@
                     </pic:cNvPicPr>
                   </pic:nvPicPr>
                   <pic:blipFill>
-                    <a:blip r:embed="rId5"/>
+                    <a:blip r:embed="rId4"/>
                     <a:stretch>
                       <a:fillRect/>
                     </a:stretch>
@@ -398,7 +396,7 @@
         <w:pStyle w:val="Heading1"/>
         <w:numPr>
           <w:ilvl w:val="0"/>
-          <w:numId w:val="2"/>
+          <w:numId w:val="3"/>
         </w:numPr>
         <w:ind w:left="0" w:hanging="0"/>
         <w:rPr/>
@@ -471,7 +469,7 @@
                     </pic:cNvPicPr>
                   </pic:nvPicPr>
                   <pic:blipFill>
-                    <a:blip r:embed="rId6"/>
+                    <a:blip r:embed="rId5"/>
                     <a:stretch>
                       <a:fillRect/>
                     </a:stretch>
@@ -544,7 +542,7 @@
                     </pic:cNvPicPr>
                   </pic:nvPicPr>
                   <pic:blipFill>
-                    <a:blip r:embed="rId7"/>
+                    <a:blip r:embed="rId6"/>
                     <a:stretch>
                       <a:fillRect/>
                     </a:stretch>
@@ -608,7 +606,7 @@
                     </pic:cNvPicPr>
                   </pic:nvPicPr>
                   <pic:blipFill>
-                    <a:blip r:embed="rId8"/>
+                    <a:blip r:embed="rId7"/>
                     <a:stretch>
                       <a:fillRect/>
                     </a:stretch>
@@ -671,7 +669,7 @@
                     </pic:cNvPicPr>
                   </pic:nvPicPr>
                   <pic:blipFill>
-                    <a:blip r:embed="rId9"/>
+                    <a:blip r:embed="rId8"/>
                     <a:stretch>
                       <a:fillRect/>
                     </a:stretch>
@@ -714,7 +712,7 @@
         <w:pStyle w:val="Heading1"/>
         <w:numPr>
           <w:ilvl w:val="0"/>
-          <w:numId w:val="2"/>
+          <w:numId w:val="3"/>
         </w:numPr>
         <w:ind w:left="0" w:hanging="0"/>
         <w:rPr/>
@@ -785,7 +783,7 @@
                     </pic:cNvPicPr>
                   </pic:nvPicPr>
                   <pic:blipFill>
-                    <a:blip r:embed="rId10"/>
+                    <a:blip r:embed="rId9"/>
                     <a:stretch>
                       <a:fillRect/>
                     </a:stretch>
@@ -876,7 +874,7 @@
                     </pic:cNvPicPr>
                   </pic:nvPicPr>
                   <pic:blipFill>
-                    <a:blip r:embed="rId11"/>
+                    <a:blip r:embed="rId10"/>
                     <a:stretch>
                       <a:fillRect/>
                     </a:stretch>
@@ -957,7 +955,7 @@
                     </pic:cNvPicPr>
                   </pic:nvPicPr>
                   <pic:blipFill>
-                    <a:blip r:embed="rId12"/>
+                    <a:blip r:embed="rId11"/>
                     <a:stretch>
                       <a:fillRect/>
                     </a:stretch>
@@ -1028,7 +1026,7 @@
                     </pic:cNvPicPr>
                   </pic:nvPicPr>
                   <pic:blipFill>
-                    <a:blip r:embed="rId13"/>
+                    <a:blip r:embed="rId12"/>
                     <a:stretch>
                       <a:fillRect/>
                     </a:stretch>
@@ -1099,7 +1097,7 @@
                     </pic:cNvPicPr>
                   </pic:nvPicPr>
                   <pic:blipFill>
-                    <a:blip r:embed="rId14"/>
+                    <a:blip r:embed="rId13"/>
                     <a:stretch>
                       <a:fillRect/>
                     </a:stretch>
@@ -1191,7 +1189,7 @@
                     </pic:cNvPicPr>
                   </pic:nvPicPr>
                   <pic:blipFill>
-                    <a:blip r:embed="rId15"/>
+                    <a:blip r:embed="rId14"/>
                     <a:stretch>
                       <a:fillRect/>
                     </a:stretch>
@@ -1217,7 +1215,7 @@
         <w:pStyle w:val="Heading1"/>
         <w:numPr>
           <w:ilvl w:val="0"/>
-          <w:numId w:val="1"/>
+          <w:numId w:val="2"/>
         </w:numPr>
         <w:spacing w:before="240" w:after="120"/>
         <w:ind w:left="0" w:hanging="0"/>
@@ -1225,6 +1223,312 @@
       </w:pPr>
       <w:r>
         <w:rPr/>
+        <w:t>Adding security</w:t>
+      </w:r>
+    </w:p>
+    <w:p>
+      <w:pPr>
+        <w:pStyle w:val="Heading2"/>
+        <w:numPr>
+          <w:ilvl w:val="0"/>
+          <w:numId w:val="2"/>
+        </w:numPr>
+        <w:rPr/>
+      </w:pPr>
+      <w:r>
+        <w:rPr/>
+        <w:t>Application key</w:t>
+      </w:r>
+    </w:p>
+    <w:p>
+      <w:pPr>
+        <w:pStyle w:val="Normal"/>
+        <w:numPr>
+          <w:ilvl w:val="0"/>
+          <w:numId w:val="2"/>
+        </w:numPr>
+        <w:rPr/>
+      </w:pPr>
+      <w:r>
+        <w:rPr/>
+        <w:t>1- Create an API key from the left menu by selecting API key. Call it file-upload-lambda-incognito-develop and click save.</w:t>
+      </w:r>
+    </w:p>
+    <w:p>
+      <w:pPr>
+        <w:pStyle w:val="Normal"/>
+        <w:numPr>
+          <w:ilvl w:val="0"/>
+          <w:numId w:val="2"/>
+        </w:numPr>
+        <w:rPr/>
+      </w:pPr>
+      <w:r>
+        <w:rPr/>
+      </w:r>
+    </w:p>
+    <w:p>
+      <w:pPr>
+        <w:pStyle w:val="Normal"/>
+        <w:rPr/>
+      </w:pPr>
+      <w:r>
+        <w:rPr/>
+      </w:r>
+    </w:p>
+    <w:p>
+      <w:pPr>
+        <w:pStyle w:val="Normal"/>
+        <w:rPr/>
+      </w:pPr>
+      <w:r>
+        <w:rPr/>
+        <w:drawing>
+          <wp:anchor behindDoc="0" distT="0" distB="0" distL="0" distR="0" simplePos="0" locked="0" layoutInCell="1" allowOverlap="1" relativeHeight="15">
+            <wp:simplePos x="0" y="0"/>
+            <wp:positionH relativeFrom="column">
+              <wp:align>center</wp:align>
+            </wp:positionH>
+            <wp:positionV relativeFrom="paragraph">
+              <wp:posOffset>635</wp:posOffset>
+            </wp:positionV>
+            <wp:extent cx="6120130" cy="2270125"/>
+            <wp:effectExtent l="0" t="0" r="0" b="0"/>
+            <wp:wrapTopAndBottom/>
+            <wp:docPr id="14" name="Image14" descr=""/>
+            <wp:cNvGraphicFramePr>
+              <a:graphicFrameLocks xmlns:a="http://schemas.openxmlformats.org/drawingml/2006/main" noChangeAspect="1"/>
+            </wp:cNvGraphicFramePr>
+            <a:graphic xmlns:a="http://schemas.openxmlformats.org/drawingml/2006/main">
+              <a:graphicData uri="http://schemas.openxmlformats.org/drawingml/2006/picture">
+                <pic:pic xmlns:pic="http://schemas.openxmlformats.org/drawingml/2006/picture">
+                  <pic:nvPicPr>
+                    <pic:cNvPr id="14" name="Image14" descr=""/>
+                    <pic:cNvPicPr>
+                      <a:picLocks noChangeAspect="1" noChangeArrowheads="1"/>
+                    </pic:cNvPicPr>
+                  </pic:nvPicPr>
+                  <pic:blipFill>
+                    <a:blip r:embed="rId15"/>
+                    <a:stretch>
+                      <a:fillRect/>
+                    </a:stretch>
+                  </pic:blipFill>
+                  <pic:spPr bwMode="auto">
+                    <a:xfrm>
+                      <a:off x="0" y="0"/>
+                      <a:ext cx="6120130" cy="2270125"/>
+                    </a:xfrm>
+                    <a:prstGeom prst="rect">
+                      <a:avLst/>
+                    </a:prstGeom>
+                  </pic:spPr>
+                </pic:pic>
+              </a:graphicData>
+            </a:graphic>
+          </wp:anchor>
+        </w:drawing>
+      </w:r>
+    </w:p>
+    <w:p>
+      <w:pPr>
+        <w:pStyle w:val="Normal"/>
+        <w:rPr/>
+      </w:pPr>
+      <w:r>
+        <w:drawing>
+          <wp:anchor behindDoc="0" distT="0" distB="0" distL="0" distR="0" simplePos="0" locked="0" layoutInCell="1" allowOverlap="1" relativeHeight="16">
+            <wp:simplePos x="0" y="0"/>
+            <wp:positionH relativeFrom="column">
+              <wp:posOffset>-121285</wp:posOffset>
+            </wp:positionH>
+            <wp:positionV relativeFrom="paragraph">
+              <wp:posOffset>469900</wp:posOffset>
+            </wp:positionV>
+            <wp:extent cx="6120130" cy="3684270"/>
+            <wp:effectExtent l="0" t="0" r="0" b="0"/>
+            <wp:wrapTopAndBottom/>
+            <wp:docPr id="15" name="Image15" descr=""/>
+            <wp:cNvGraphicFramePr>
+              <a:graphicFrameLocks xmlns:a="http://schemas.openxmlformats.org/drawingml/2006/main" noChangeAspect="1"/>
+            </wp:cNvGraphicFramePr>
+            <a:graphic xmlns:a="http://schemas.openxmlformats.org/drawingml/2006/main">
+              <a:graphicData uri="http://schemas.openxmlformats.org/drawingml/2006/picture">
+                <pic:pic xmlns:pic="http://schemas.openxmlformats.org/drawingml/2006/picture">
+                  <pic:nvPicPr>
+                    <pic:cNvPr id="15" name="Image15" descr=""/>
+                    <pic:cNvPicPr>
+                      <a:picLocks noChangeAspect="1" noChangeArrowheads="1"/>
+                    </pic:cNvPicPr>
+                  </pic:nvPicPr>
+                  <pic:blipFill>
+                    <a:blip r:embed="rId16"/>
+                    <a:stretch>
+                      <a:fillRect/>
+                    </a:stretch>
+                  </pic:blipFill>
+                  <pic:spPr bwMode="auto">
+                    <a:xfrm>
+                      <a:off x="0" y="0"/>
+                      <a:ext cx="6120130" cy="3684270"/>
+                    </a:xfrm>
+                    <a:prstGeom prst="rect">
+                      <a:avLst/>
+                    </a:prstGeom>
+                  </pic:spPr>
+                </pic:pic>
+              </a:graphicData>
+            </a:graphic>
+          </wp:anchor>
+        </w:drawing>
+      </w:r>
+      <w:r>
+        <w:rPr/>
+        <w:t>2- Now click on Usage plans click Create. Name it Free-usage for providing the usage plan for free users.</w:t>
+      </w:r>
+    </w:p>
+    <w:p>
+      <w:pPr>
+        <w:pStyle w:val="Normal"/>
+        <w:rPr/>
+      </w:pPr>
+      <w:r>
+        <w:rPr/>
+        <w:t>3- Click and select the API and the corresponding stage to associate this usage plan. You can add as many API and stage to your usage plan</w:t>
+      </w:r>
+    </w:p>
+    <w:p>
+      <w:pPr>
+        <w:pStyle w:val="Normal"/>
+        <w:rPr/>
+      </w:pPr>
+      <w:r>
+        <w:drawing>
+          <wp:anchor behindDoc="0" distT="0" distB="0" distL="0" distR="0" simplePos="0" locked="0" layoutInCell="1" allowOverlap="1" relativeHeight="17">
+            <wp:simplePos x="0" y="0"/>
+            <wp:positionH relativeFrom="column">
+              <wp:align>center</wp:align>
+            </wp:positionH>
+            <wp:positionV relativeFrom="paragraph">
+              <wp:posOffset>635</wp:posOffset>
+            </wp:positionV>
+            <wp:extent cx="6120130" cy="1533525"/>
+            <wp:effectExtent l="0" t="0" r="0" b="0"/>
+            <wp:wrapTopAndBottom/>
+            <wp:docPr id="16" name="Image16" descr=""/>
+            <wp:cNvGraphicFramePr>
+              <a:graphicFrameLocks xmlns:a="http://schemas.openxmlformats.org/drawingml/2006/main" noChangeAspect="1"/>
+            </wp:cNvGraphicFramePr>
+            <a:graphic xmlns:a="http://schemas.openxmlformats.org/drawingml/2006/main">
+              <a:graphicData uri="http://schemas.openxmlformats.org/drawingml/2006/picture">
+                <pic:pic xmlns:pic="http://schemas.openxmlformats.org/drawingml/2006/picture">
+                  <pic:nvPicPr>
+                    <pic:cNvPr id="16" name="Image16" descr=""/>
+                    <pic:cNvPicPr>
+                      <a:picLocks noChangeAspect="1" noChangeArrowheads="1"/>
+                    </pic:cNvPicPr>
+                  </pic:nvPicPr>
+                  <pic:blipFill>
+                    <a:blip r:embed="rId17"/>
+                    <a:stretch>
+                      <a:fillRect/>
+                    </a:stretch>
+                  </pic:blipFill>
+                  <pic:spPr bwMode="auto">
+                    <a:xfrm>
+                      <a:off x="0" y="0"/>
+                      <a:ext cx="6120130" cy="1533525"/>
+                    </a:xfrm>
+                    <a:prstGeom prst="rect">
+                      <a:avLst/>
+                    </a:prstGeom>
+                  </pic:spPr>
+                </pic:pic>
+              </a:graphicData>
+            </a:graphic>
+          </wp:anchor>
+        </w:drawing>
+      </w:r>
+      <w:r>
+        <w:rPr/>
+        <w:t>4- Click next and associate the API key to your usage plan. Use  file-upload-lambda-incognito-develop and click done.</w:t>
+      </w:r>
+    </w:p>
+    <w:p>
+      <w:pPr>
+        <w:pStyle w:val="Normal"/>
+        <w:rPr/>
+      </w:pPr>
+      <w:r>
+        <w:rPr/>
+      </w:r>
+    </w:p>
+    <w:p>
+      <w:pPr>
+        <w:pStyle w:val="Normal"/>
+        <w:rPr/>
+      </w:pPr>
+      <w:r>
+        <w:rPr/>
+        <w:drawing>
+          <wp:anchor behindDoc="0" distT="0" distB="0" distL="0" distR="0" simplePos="0" locked="0" layoutInCell="1" allowOverlap="1" relativeHeight="18">
+            <wp:simplePos x="0" y="0"/>
+            <wp:positionH relativeFrom="column">
+              <wp:align>center</wp:align>
+            </wp:positionH>
+            <wp:positionV relativeFrom="paragraph">
+              <wp:posOffset>635</wp:posOffset>
+            </wp:positionV>
+            <wp:extent cx="6120130" cy="2143125"/>
+            <wp:effectExtent l="0" t="0" r="0" b="0"/>
+            <wp:wrapTopAndBottom/>
+            <wp:docPr id="17" name="Image17" descr=""/>
+            <wp:cNvGraphicFramePr>
+              <a:graphicFrameLocks xmlns:a="http://schemas.openxmlformats.org/drawingml/2006/main" noChangeAspect="1"/>
+            </wp:cNvGraphicFramePr>
+            <a:graphic xmlns:a="http://schemas.openxmlformats.org/drawingml/2006/main">
+              <a:graphicData uri="http://schemas.openxmlformats.org/drawingml/2006/picture">
+                <pic:pic xmlns:pic="http://schemas.openxmlformats.org/drawingml/2006/picture">
+                  <pic:nvPicPr>
+                    <pic:cNvPr id="17" name="Image17" descr=""/>
+                    <pic:cNvPicPr>
+                      <a:picLocks noChangeAspect="1" noChangeArrowheads="1"/>
+                    </pic:cNvPicPr>
+                  </pic:nvPicPr>
+                  <pic:blipFill>
+                    <a:blip r:embed="rId18"/>
+                    <a:stretch>
+                      <a:fillRect/>
+                    </a:stretch>
+                  </pic:blipFill>
+                  <pic:spPr bwMode="auto">
+                    <a:xfrm>
+                      <a:off x="0" y="0"/>
+                      <a:ext cx="6120130" cy="2143125"/>
+                    </a:xfrm>
+                    <a:prstGeom prst="rect">
+                      <a:avLst/>
+                    </a:prstGeom>
+                  </pic:spPr>
+                </pic:pic>
+              </a:graphicData>
+            </a:graphic>
+          </wp:anchor>
+        </w:drawing>
+      </w:r>
+    </w:p>
+    <w:p>
+      <w:pPr>
+        <w:pStyle w:val="Normal"/>
+        <w:rPr/>
+      </w:pPr>
+      <w:r>
+        <w:rPr/>
+        <w:t xml:space="preserve">5- You should see the application will receive 403 when you try to load file. </w:t>
+      </w:r>
+      <w:r>
+        <w:rPr/>
+        <w:t>Please follow steps from README</w:t>
       </w:r>
     </w:p>
     <w:sectPr>
@@ -1451,11 +1755,106 @@
       </w:pPr>
     </w:lvl>
   </w:abstractNum>
+  <w:abstractNum w:abstractNumId="3">
+    <w:lvl w:ilvl="0">
+      <w:start w:val="1"/>
+      <w:numFmt w:val="none"/>
+      <w:suff w:val="nothing"/>
+      <w:lvlText w:val=""/>
+      <w:lvlJc w:val="left"/>
+      <w:pPr>
+        <w:ind w:left="432" w:hanging="432"/>
+      </w:pPr>
+    </w:lvl>
+    <w:lvl w:ilvl="1">
+      <w:start w:val="1"/>
+      <w:numFmt w:val="none"/>
+      <w:suff w:val="nothing"/>
+      <w:lvlText w:val=""/>
+      <w:lvlJc w:val="left"/>
+      <w:pPr>
+        <w:ind w:left="576" w:hanging="576"/>
+      </w:pPr>
+    </w:lvl>
+    <w:lvl w:ilvl="2">
+      <w:start w:val="1"/>
+      <w:numFmt w:val="none"/>
+      <w:suff w:val="nothing"/>
+      <w:lvlText w:val=""/>
+      <w:lvlJc w:val="left"/>
+      <w:pPr>
+        <w:ind w:left="720" w:hanging="720"/>
+      </w:pPr>
+    </w:lvl>
+    <w:lvl w:ilvl="3">
+      <w:start w:val="1"/>
+      <w:numFmt w:val="none"/>
+      <w:suff w:val="nothing"/>
+      <w:lvlText w:val=""/>
+      <w:lvlJc w:val="left"/>
+      <w:pPr>
+        <w:ind w:left="864" w:hanging="864"/>
+      </w:pPr>
+    </w:lvl>
+    <w:lvl w:ilvl="4">
+      <w:start w:val="1"/>
+      <w:numFmt w:val="none"/>
+      <w:suff w:val="nothing"/>
+      <w:lvlText w:val=""/>
+      <w:lvlJc w:val="left"/>
+      <w:pPr>
+        <w:ind w:left="1008" w:hanging="1008"/>
+      </w:pPr>
+    </w:lvl>
+    <w:lvl w:ilvl="5">
+      <w:start w:val="1"/>
+      <w:numFmt w:val="none"/>
+      <w:suff w:val="nothing"/>
+      <w:lvlText w:val=""/>
+      <w:lvlJc w:val="left"/>
+      <w:pPr>
+        <w:ind w:left="1152" w:hanging="1152"/>
+      </w:pPr>
+    </w:lvl>
+    <w:lvl w:ilvl="6">
+      <w:start w:val="1"/>
+      <w:numFmt w:val="none"/>
+      <w:suff w:val="nothing"/>
+      <w:lvlText w:val=""/>
+      <w:lvlJc w:val="left"/>
+      <w:pPr>
+        <w:ind w:left="1296" w:hanging="1296"/>
+      </w:pPr>
+    </w:lvl>
+    <w:lvl w:ilvl="7">
+      <w:start w:val="1"/>
+      <w:numFmt w:val="none"/>
+      <w:suff w:val="nothing"/>
+      <w:lvlText w:val=""/>
+      <w:lvlJc w:val="left"/>
+      <w:pPr>
+        <w:ind w:left="1440" w:hanging="1440"/>
+      </w:pPr>
+    </w:lvl>
+    <w:lvl w:ilvl="8">
+      <w:start w:val="1"/>
+      <w:numFmt w:val="none"/>
+      <w:suff w:val="nothing"/>
+      <w:lvlText w:val=""/>
+      <w:lvlJc w:val="left"/>
+      <w:pPr>
+        <w:ind w:left="1584" w:hanging="1584"/>
+      </w:pPr>
+    </w:lvl>
+  </w:abstractNum>
   <w:num w:numId="1">
     <w:abstractNumId w:val="1"/>
   </w:num>
   <w:num w:numId="2">
     <w:abstractNumId w:val="2"/>
+  </w:num>
+  <w:num w:numId="3">
+    <w:abstractNumId w:val="3"/>
   </w:num>
 </w:numbering>
 </file>
@@ -1466,6 +1865,7 @@
     <w:rPrDefault>
       <w:rPr>
         <w:rFonts w:ascii="Liberation Serif" w:hAnsi="Liberation Serif" w:eastAsia="Droid Sans Fallback" w:cs="FreeSans"/>
+        <w:sz w:val="20"/>
         <w:szCs w:val="24"/>
         <w:lang w:val="en-AU" w:eastAsia="zh-CN" w:bidi="hi-IN"/>
       </w:rPr>

</xml_diff>

<commit_message>
Addin step3 with cognito
</commit_message>
<xml_diff>
--- a/instructions.docx
+++ b/instructions.docx
@@ -1144,6 +1144,60 @@
       </w:pPr>
       <w:r>
         <w:rPr/>
+        <w:drawing>
+          <wp:anchor behindDoc="0" distT="0" distB="0" distL="0" distR="0" simplePos="0" locked="0" layoutInCell="1" allowOverlap="1" relativeHeight="21">
+            <wp:simplePos x="0" y="0"/>
+            <wp:positionH relativeFrom="column">
+              <wp:align>center</wp:align>
+            </wp:positionH>
+            <wp:positionV relativeFrom="paragraph">
+              <wp:posOffset>635</wp:posOffset>
+            </wp:positionV>
+            <wp:extent cx="2914650" cy="4733925"/>
+            <wp:effectExtent l="0" t="0" r="0" b="0"/>
+            <wp:wrapSquare wrapText="largest"/>
+            <wp:docPr id="13" name="Image20" descr=""/>
+            <wp:cNvGraphicFramePr>
+              <a:graphicFrameLocks xmlns:a="http://schemas.openxmlformats.org/drawingml/2006/main" noChangeAspect="1"/>
+            </wp:cNvGraphicFramePr>
+            <a:graphic xmlns:a="http://schemas.openxmlformats.org/drawingml/2006/main">
+              <a:graphicData uri="http://schemas.openxmlformats.org/drawingml/2006/picture">
+                <pic:pic xmlns:pic="http://schemas.openxmlformats.org/drawingml/2006/picture">
+                  <pic:nvPicPr>
+                    <pic:cNvPr id="13" name="Image20" descr=""/>
+                    <pic:cNvPicPr>
+                      <a:picLocks noChangeAspect="1" noChangeArrowheads="1"/>
+                    </pic:cNvPicPr>
+                  </pic:nvPicPr>
+                  <pic:blipFill>
+                    <a:blip r:embed="rId14"/>
+                    <a:stretch>
+                      <a:fillRect/>
+                    </a:stretch>
+                  </pic:blipFill>
+                  <pic:spPr bwMode="auto">
+                    <a:xfrm>
+                      <a:off x="0" y="0"/>
+                      <a:ext cx="2914650" cy="4733925"/>
+                    </a:xfrm>
+                    <a:prstGeom prst="rect">
+                      <a:avLst/>
+                    </a:prstGeom>
+                  </pic:spPr>
+                </pic:pic>
+              </a:graphicData>
+            </a:graphic>
+          </wp:anchor>
+        </w:drawing>
+      </w:r>
+    </w:p>
+    <w:p>
+      <w:pPr>
+        <w:pStyle w:val="Normal"/>
+        <w:rPr/>
+      </w:pPr>
+      <w:r>
+        <w:rPr/>
         <w:t>8- Now click on the “Stages” and click on develop and note the URL</w:t>
       </w:r>
     </w:p>
@@ -1175,7 +1229,7 @@
             <wp:extent cx="6120130" cy="3239135"/>
             <wp:effectExtent l="0" t="0" r="0" b="0"/>
             <wp:wrapTopAndBottom/>
-            <wp:docPr id="13" name="Image13" descr=""/>
+            <wp:docPr id="14" name="Image13" descr=""/>
             <wp:cNvGraphicFramePr>
               <a:graphicFrameLocks xmlns:a="http://schemas.openxmlformats.org/drawingml/2006/main" noChangeAspect="1"/>
             </wp:cNvGraphicFramePr>
@@ -1183,13 +1237,13 @@
               <a:graphicData uri="http://schemas.openxmlformats.org/drawingml/2006/picture">
                 <pic:pic xmlns:pic="http://schemas.openxmlformats.org/drawingml/2006/picture">
                   <pic:nvPicPr>
-                    <pic:cNvPr id="13" name="Image13" descr=""/>
+                    <pic:cNvPr id="14" name="Image13" descr=""/>
                     <pic:cNvPicPr>
                       <a:picLocks noChangeAspect="1" noChangeArrowheads="1"/>
                     </pic:cNvPicPr>
                   </pic:nvPicPr>
                   <pic:blipFill>
-                    <a:blip r:embed="rId14"/>
+                    <a:blip r:embed="rId15"/>
                     <a:stretch>
                       <a:fillRect/>
                     </a:stretch>
@@ -1295,7 +1349,7 @@
             <wp:extent cx="6120130" cy="2270125"/>
             <wp:effectExtent l="0" t="0" r="0" b="0"/>
             <wp:wrapTopAndBottom/>
-            <wp:docPr id="14" name="Image14" descr=""/>
+            <wp:docPr id="15" name="Image14" descr=""/>
             <wp:cNvGraphicFramePr>
               <a:graphicFrameLocks xmlns:a="http://schemas.openxmlformats.org/drawingml/2006/main" noChangeAspect="1"/>
             </wp:cNvGraphicFramePr>
@@ -1303,13 +1357,13 @@
               <a:graphicData uri="http://schemas.openxmlformats.org/drawingml/2006/picture">
                 <pic:pic xmlns:pic="http://schemas.openxmlformats.org/drawingml/2006/picture">
                   <pic:nvPicPr>
-                    <pic:cNvPr id="14" name="Image14" descr=""/>
+                    <pic:cNvPr id="15" name="Image14" descr=""/>
                     <pic:cNvPicPr>
                       <a:picLocks noChangeAspect="1" noChangeArrowheads="1"/>
                     </pic:cNvPicPr>
                   </pic:nvPicPr>
                   <pic:blipFill>
-                    <a:blip r:embed="rId15"/>
+                    <a:blip r:embed="rId16"/>
                     <a:stretch>
                       <a:fillRect/>
                     </a:stretch>
@@ -1348,7 +1402,7 @@
             <wp:extent cx="6120130" cy="3684270"/>
             <wp:effectExtent l="0" t="0" r="0" b="0"/>
             <wp:wrapTopAndBottom/>
-            <wp:docPr id="15" name="Image15" descr=""/>
+            <wp:docPr id="16" name="Image15" descr=""/>
             <wp:cNvGraphicFramePr>
               <a:graphicFrameLocks xmlns:a="http://schemas.openxmlformats.org/drawingml/2006/main" noChangeAspect="1"/>
             </wp:cNvGraphicFramePr>
@@ -1356,13 +1410,13 @@
               <a:graphicData uri="http://schemas.openxmlformats.org/drawingml/2006/picture">
                 <pic:pic xmlns:pic="http://schemas.openxmlformats.org/drawingml/2006/picture">
                   <pic:nvPicPr>
-                    <pic:cNvPr id="15" name="Image15" descr=""/>
+                    <pic:cNvPr id="16" name="Image15" descr=""/>
                     <pic:cNvPicPr>
                       <a:picLocks noChangeAspect="1" noChangeArrowheads="1"/>
                     </pic:cNvPicPr>
                   </pic:nvPicPr>
                   <pic:blipFill>
-                    <a:blip r:embed="rId16"/>
+                    <a:blip r:embed="rId17"/>
                     <a:stretch>
                       <a:fillRect/>
                     </a:stretch>
@@ -1384,7 +1438,11 @@
       </w:r>
       <w:r>
         <w:rPr/>
-        <w:t>2- Now click on Usage plans click Create. Name it Free-usage for providing the usage plan for free users.</w:t>
+        <w:t>2</w:t>
+      </w:r>
+      <w:r>
+        <w:rPr/>
+        <w:t>- Now click on Usage plans click Create. Name it Free-usage for providing the usage plan for free users.</w:t>
       </w:r>
     </w:p>
     <w:p>
@@ -1415,7 +1473,7 @@
             <wp:extent cx="6120130" cy="1533525"/>
             <wp:effectExtent l="0" t="0" r="0" b="0"/>
             <wp:wrapTopAndBottom/>
-            <wp:docPr id="16" name="Image16" descr=""/>
+            <wp:docPr id="17" name="Image16" descr=""/>
             <wp:cNvGraphicFramePr>
               <a:graphicFrameLocks xmlns:a="http://schemas.openxmlformats.org/drawingml/2006/main" noChangeAspect="1"/>
             </wp:cNvGraphicFramePr>
@@ -1423,13 +1481,13 @@
               <a:graphicData uri="http://schemas.openxmlformats.org/drawingml/2006/picture">
                 <pic:pic xmlns:pic="http://schemas.openxmlformats.org/drawingml/2006/picture">
                   <pic:nvPicPr>
-                    <pic:cNvPr id="16" name="Image16" descr=""/>
+                    <pic:cNvPr id="17" name="Image16" descr=""/>
                     <pic:cNvPicPr>
                       <a:picLocks noChangeAspect="1" noChangeArrowheads="1"/>
                     </pic:cNvPicPr>
                   </pic:nvPicPr>
                   <pic:blipFill>
-                    <a:blip r:embed="rId17"/>
+                    <a:blip r:embed="rId18"/>
                     <a:stretch>
                       <a:fillRect/>
                     </a:stretch>
@@ -1451,7 +1509,11 @@
       </w:r>
       <w:r>
         <w:rPr/>
-        <w:t>4- Click next and associate the API key to your usage plan. Use  file-upload-lambda-incognito-develop and click done.</w:t>
+        <w:t>4</w:t>
+      </w:r>
+      <w:r>
+        <w:rPr/>
+        <w:t>- Click next and associate the API key to your usage plan. Use  file-upload-lambda-incognito-develop and click done.</w:t>
       </w:r>
     </w:p>
     <w:p>
@@ -1482,7 +1544,7 @@
             <wp:extent cx="6120130" cy="2143125"/>
             <wp:effectExtent l="0" t="0" r="0" b="0"/>
             <wp:wrapTopAndBottom/>
-            <wp:docPr id="17" name="Image17" descr=""/>
+            <wp:docPr id="18" name="Image17" descr=""/>
             <wp:cNvGraphicFramePr>
               <a:graphicFrameLocks xmlns:a="http://schemas.openxmlformats.org/drawingml/2006/main" noChangeAspect="1"/>
             </wp:cNvGraphicFramePr>
@@ -1490,13 +1552,13 @@
               <a:graphicData uri="http://schemas.openxmlformats.org/drawingml/2006/picture">
                 <pic:pic xmlns:pic="http://schemas.openxmlformats.org/drawingml/2006/picture">
                   <pic:nvPicPr>
-                    <pic:cNvPr id="17" name="Image17" descr=""/>
+                    <pic:cNvPr id="18" name="Image17" descr=""/>
                     <pic:cNvPicPr>
                       <a:picLocks noChangeAspect="1" noChangeArrowheads="1"/>
                     </pic:cNvPicPr>
                   </pic:nvPicPr>
                   <pic:blipFill>
-                    <a:blip r:embed="rId18"/>
+                    <a:blip r:embed="rId19"/>
                     <a:stretch>
                       <a:fillRect/>
                     </a:stretch>
@@ -1524,11 +1586,682 @@
       </w:pPr>
       <w:r>
         <w:rPr/>
-        <w:t xml:space="preserve">5- You should see the application will receive 403 when you try to load file. </w:t>
-      </w:r>
-      <w:r>
-        <w:rPr/>
-        <w:t>Please follow steps from README</w:t>
+        <w:t>5- WARNING: You need redeploy the API</w:t>
+      </w:r>
+    </w:p>
+    <w:p>
+      <w:pPr>
+        <w:pStyle w:val="Normal"/>
+        <w:rPr/>
+      </w:pPr>
+      <w:r>
+        <w:rPr/>
+        <w:drawing>
+          <wp:anchor behindDoc="0" distT="0" distB="0" distL="0" distR="0" simplePos="0" locked="0" layoutInCell="1" allowOverlap="1" relativeHeight="22">
+            <wp:simplePos x="0" y="0"/>
+            <wp:positionH relativeFrom="column">
+              <wp:align>center</wp:align>
+            </wp:positionH>
+            <wp:positionV relativeFrom="paragraph">
+              <wp:posOffset>635</wp:posOffset>
+            </wp:positionV>
+            <wp:extent cx="2914650" cy="4733925"/>
+            <wp:effectExtent l="0" t="0" r="0" b="0"/>
+            <wp:wrapTopAndBottom/>
+            <wp:docPr id="19" name="Image21" descr=""/>
+            <wp:cNvGraphicFramePr>
+              <a:graphicFrameLocks xmlns:a="http://schemas.openxmlformats.org/drawingml/2006/main" noChangeAspect="1"/>
+            </wp:cNvGraphicFramePr>
+            <a:graphic xmlns:a="http://schemas.openxmlformats.org/drawingml/2006/main">
+              <a:graphicData uri="http://schemas.openxmlformats.org/drawingml/2006/picture">
+                <pic:pic xmlns:pic="http://schemas.openxmlformats.org/drawingml/2006/picture">
+                  <pic:nvPicPr>
+                    <pic:cNvPr id="19" name="Image21" descr=""/>
+                    <pic:cNvPicPr>
+                      <a:picLocks noChangeAspect="1" noChangeArrowheads="1"/>
+                    </pic:cNvPicPr>
+                  </pic:nvPicPr>
+                  <pic:blipFill>
+                    <a:blip r:embed="rId20"/>
+                    <a:stretch>
+                      <a:fillRect/>
+                    </a:stretch>
+                  </pic:blipFill>
+                  <pic:spPr bwMode="auto">
+                    <a:xfrm>
+                      <a:off x="0" y="0"/>
+                      <a:ext cx="2914650" cy="4733925"/>
+                    </a:xfrm>
+                    <a:prstGeom prst="rect">
+                      <a:avLst/>
+                    </a:prstGeom>
+                  </pic:spPr>
+                </pic:pic>
+              </a:graphicData>
+            </a:graphic>
+          </wp:anchor>
+        </w:drawing>
+      </w:r>
+    </w:p>
+    <w:p>
+      <w:pPr>
+        <w:pStyle w:val="Normal"/>
+        <w:rPr/>
+      </w:pPr>
+      <w:r>
+        <w:rPr/>
+        <w:t>6- You should see the application will receive 403 when you try to load file. Please follow steps from README</w:t>
+      </w:r>
+    </w:p>
+    <w:p>
+      <w:pPr>
+        <w:pStyle w:val="Heading2"/>
+        <w:rPr/>
+      </w:pPr>
+      <w:r>
+        <w:rPr/>
+        <w:t>Cognito pools</w:t>
+      </w:r>
+    </w:p>
+    <w:p>
+      <w:pPr>
+        <w:pStyle w:val="Normal"/>
+        <w:rPr/>
+      </w:pPr>
+      <w:r>
+        <w:rPr/>
+        <w:t>1- Create a Cognito pool</w:t>
+      </w:r>
+    </w:p>
+    <w:p>
+      <w:pPr>
+        <w:pStyle w:val="Normal"/>
+        <w:rPr/>
+      </w:pPr>
+      <w:r>
+        <w:rPr/>
+        <w:drawing>
+          <wp:anchor behindDoc="0" distT="0" distB="0" distL="0" distR="0" simplePos="0" locked="0" layoutInCell="1" allowOverlap="1" relativeHeight="19">
+            <wp:simplePos x="0" y="0"/>
+            <wp:positionH relativeFrom="column">
+              <wp:align>center</wp:align>
+            </wp:positionH>
+            <wp:positionV relativeFrom="paragraph">
+              <wp:posOffset>635</wp:posOffset>
+            </wp:positionV>
+            <wp:extent cx="6120130" cy="896620"/>
+            <wp:effectExtent l="0" t="0" r="0" b="0"/>
+            <wp:wrapTopAndBottom/>
+            <wp:docPr id="20" name="Image18" descr=""/>
+            <wp:cNvGraphicFramePr>
+              <a:graphicFrameLocks xmlns:a="http://schemas.openxmlformats.org/drawingml/2006/main" noChangeAspect="1"/>
+            </wp:cNvGraphicFramePr>
+            <a:graphic xmlns:a="http://schemas.openxmlformats.org/drawingml/2006/main">
+              <a:graphicData uri="http://schemas.openxmlformats.org/drawingml/2006/picture">
+                <pic:pic xmlns:pic="http://schemas.openxmlformats.org/drawingml/2006/picture">
+                  <pic:nvPicPr>
+                    <pic:cNvPr id="20" name="Image18" descr=""/>
+                    <pic:cNvPicPr>
+                      <a:picLocks noChangeAspect="1" noChangeArrowheads="1"/>
+                    </pic:cNvPicPr>
+                  </pic:nvPicPr>
+                  <pic:blipFill>
+                    <a:blip r:embed="rId21"/>
+                    <a:stretch>
+                      <a:fillRect/>
+                    </a:stretch>
+                  </pic:blipFill>
+                  <pic:spPr bwMode="auto">
+                    <a:xfrm>
+                      <a:off x="0" y="0"/>
+                      <a:ext cx="6120130" cy="896620"/>
+                    </a:xfrm>
+                    <a:prstGeom prst="rect">
+                      <a:avLst/>
+                    </a:prstGeom>
+                  </pic:spPr>
+                </pic:pic>
+              </a:graphicData>
+            </a:graphic>
+          </wp:anchor>
+        </w:drawing>
+      </w:r>
+    </w:p>
+    <w:p>
+      <w:pPr>
+        <w:pStyle w:val="Normal"/>
+        <w:rPr/>
+      </w:pPr>
+      <w:r>
+        <w:rPr/>
+        <w:t>2- Create client application</w:t>
+      </w:r>
+    </w:p>
+    <w:p>
+      <w:pPr>
+        <w:pStyle w:val="Normal"/>
+        <w:rPr/>
+      </w:pPr>
+      <w:r>
+        <w:rPr/>
+        <w:drawing>
+          <wp:anchor behindDoc="0" distT="0" distB="0" distL="0" distR="0" simplePos="0" locked="0" layoutInCell="1" allowOverlap="1" relativeHeight="20">
+            <wp:simplePos x="0" y="0"/>
+            <wp:positionH relativeFrom="column">
+              <wp:align>center</wp:align>
+            </wp:positionH>
+            <wp:positionV relativeFrom="paragraph">
+              <wp:posOffset>635</wp:posOffset>
+            </wp:positionV>
+            <wp:extent cx="6120130" cy="2983230"/>
+            <wp:effectExtent l="0" t="0" r="0" b="0"/>
+            <wp:wrapTopAndBottom/>
+            <wp:docPr id="21" name="Image19" descr=""/>
+            <wp:cNvGraphicFramePr>
+              <a:graphicFrameLocks xmlns:a="http://schemas.openxmlformats.org/drawingml/2006/main" noChangeAspect="1"/>
+            </wp:cNvGraphicFramePr>
+            <a:graphic xmlns:a="http://schemas.openxmlformats.org/drawingml/2006/main">
+              <a:graphicData uri="http://schemas.openxmlformats.org/drawingml/2006/picture">
+                <pic:pic xmlns:pic="http://schemas.openxmlformats.org/drawingml/2006/picture">
+                  <pic:nvPicPr>
+                    <pic:cNvPr id="21" name="Image19" descr=""/>
+                    <pic:cNvPicPr>
+                      <a:picLocks noChangeAspect="1" noChangeArrowheads="1"/>
+                    </pic:cNvPicPr>
+                  </pic:nvPicPr>
+                  <pic:blipFill>
+                    <a:blip r:embed="rId22"/>
+                    <a:stretch>
+                      <a:fillRect/>
+                    </a:stretch>
+                  </pic:blipFill>
+                  <pic:spPr bwMode="auto">
+                    <a:xfrm>
+                      <a:off x="0" y="0"/>
+                      <a:ext cx="6120130" cy="2983230"/>
+                    </a:xfrm>
+                    <a:prstGeom prst="rect">
+                      <a:avLst/>
+                    </a:prstGeom>
+                  </pic:spPr>
+                </pic:pic>
+              </a:graphicData>
+            </a:graphic>
+          </wp:anchor>
+        </w:drawing>
+      </w:r>
+    </w:p>
+    <w:p>
+      <w:pPr>
+        <w:pStyle w:val="Normal"/>
+        <w:rPr/>
+      </w:pPr>
+      <w:r>
+        <w:rPr/>
+        <w:t>3- create users using aws-cli</w:t>
+      </w:r>
+    </w:p>
+    <w:p>
+      <w:pPr>
+        <w:pStyle w:val="Normal"/>
+        <w:rPr/>
+      </w:pPr>
+      <w:r>
+        <w:rPr/>
+      </w:r>
+    </w:p>
+    <w:p>
+      <w:pPr>
+        <w:pStyle w:val="Normal"/>
+        <w:rPr/>
+      </w:pPr>
+      <w:r>
+        <w:rPr/>
+        <w:t>aws cognito-idp sign-up \</w:t>
+      </w:r>
+    </w:p>
+    <w:p>
+      <w:pPr>
+        <w:pStyle w:val="Normal"/>
+        <w:rPr/>
+      </w:pPr>
+      <w:r>
+        <w:rPr/>
+        <w:t>--client-id &lt;Application client ID&gt; \</w:t>
+      </w:r>
+    </w:p>
+    <w:p>
+      <w:pPr>
+        <w:pStyle w:val="Normal"/>
+        <w:rPr/>
+      </w:pPr>
+      <w:r>
+        <w:rPr/>
+        <w:t>--username &lt;userName&gt; \</w:t>
+      </w:r>
+    </w:p>
+    <w:p>
+      <w:pPr>
+        <w:pStyle w:val="Normal"/>
+        <w:rPr/>
+      </w:pPr>
+      <w:r>
+        <w:rPr/>
+        <w:t>--password &lt;password&gt; \</w:t>
+      </w:r>
+    </w:p>
+    <w:p>
+      <w:pPr>
+        <w:pStyle w:val="Normal"/>
+        <w:rPr/>
+      </w:pPr>
+      <w:r>
+        <w:rPr/>
+        <w:t>--region ap-southeast-2 \</w:t>
+      </w:r>
+    </w:p>
+    <w:p>
+      <w:pPr>
+        <w:pStyle w:val="Normal"/>
+        <w:rPr/>
+      </w:pPr>
+      <w:r>
+        <w:rPr/>
+        <w:t>--user-attributes '[{"Name":"given_name","Value":"John"},{"Name":"family_name","Value":"Doe"},{"Name":"email","Value":"</w:t>
+      </w:r>
+      <w:hyperlink r:id="rId23">
+        <w:r>
+          <w:rPr>
+            <w:rStyle w:val="InternetLink"/>
+          </w:rPr>
+          <w:t>jdoe@myemail.com</w:t>
+        </w:r>
+      </w:hyperlink>
+      <w:r>
+        <w:rPr/>
+        <w:t>"},{"Name":"gender","Value":"Male"},{"Name":"phone_number","Value":"+61XXXXXXXXXX"}]'</w:t>
+      </w:r>
+    </w:p>
+    <w:p>
+      <w:pPr>
+        <w:pStyle w:val="Normal"/>
+        <w:rPr/>
+      </w:pPr>
+      <w:r>
+        <w:rPr/>
+        <w:t>4- Create a new Lambda function by following the instructions above, this time just return a fixed data based on the input parameters. (See lambda/simple-response-lambda.js)</w:t>
+      </w:r>
+    </w:p>
+    <w:p>
+      <w:pPr>
+        <w:pStyle w:val="Normal"/>
+        <w:rPr/>
+      </w:pPr>
+      <w:r>
+        <w:rPr/>
+      </w:r>
+    </w:p>
+    <w:p>
+      <w:pPr>
+        <w:pStyle w:val="Normal"/>
+        <w:rPr/>
+      </w:pPr>
+      <w:r>
+        <w:rPr/>
+        <w:t>5- Go to resource create a GET method using the newly created Lambda function.</w:t>
+      </w:r>
+    </w:p>
+    <w:p>
+      <w:pPr>
+        <w:pStyle w:val="Normal"/>
+        <w:rPr/>
+      </w:pPr>
+      <w:r>
+        <w:drawing>
+          <wp:anchor behindDoc="0" distT="0" distB="0" distL="0" distR="0" simplePos="0" locked="0" layoutInCell="1" allowOverlap="1" relativeHeight="24">
+            <wp:simplePos x="0" y="0"/>
+            <wp:positionH relativeFrom="column">
+              <wp:align>center</wp:align>
+            </wp:positionH>
+            <wp:positionV relativeFrom="paragraph">
+              <wp:posOffset>635</wp:posOffset>
+            </wp:positionV>
+            <wp:extent cx="6120130" cy="4308475"/>
+            <wp:effectExtent l="0" t="0" r="0" b="0"/>
+            <wp:wrapTopAndBottom/>
+            <wp:docPr id="22" name="Image23" descr=""/>
+            <wp:cNvGraphicFramePr>
+              <a:graphicFrameLocks xmlns:a="http://schemas.openxmlformats.org/drawingml/2006/main" noChangeAspect="1"/>
+            </wp:cNvGraphicFramePr>
+            <a:graphic xmlns:a="http://schemas.openxmlformats.org/drawingml/2006/main">
+              <a:graphicData uri="http://schemas.openxmlformats.org/drawingml/2006/picture">
+                <pic:pic xmlns:pic="http://schemas.openxmlformats.org/drawingml/2006/picture">
+                  <pic:nvPicPr>
+                    <pic:cNvPr id="22" name="Image23" descr=""/>
+                    <pic:cNvPicPr>
+                      <a:picLocks noChangeAspect="1" noChangeArrowheads="1"/>
+                    </pic:cNvPicPr>
+                  </pic:nvPicPr>
+                  <pic:blipFill>
+                    <a:blip r:embed="rId24"/>
+                    <a:stretch>
+                      <a:fillRect/>
+                    </a:stretch>
+                  </pic:blipFill>
+                  <pic:spPr bwMode="auto">
+                    <a:xfrm>
+                      <a:off x="0" y="0"/>
+                      <a:ext cx="6120130" cy="4308475"/>
+                    </a:xfrm>
+                    <a:prstGeom prst="rect">
+                      <a:avLst/>
+                    </a:prstGeom>
+                  </pic:spPr>
+                </pic:pic>
+              </a:graphicData>
+            </a:graphic>
+          </wp:anchor>
+        </w:drawing>
+      </w:r>
+      <w:r>
+        <w:rPr/>
+        <w:t>6</w:t>
+      </w:r>
+      <w:r>
+        <w:rPr/>
+        <w:t>- Create an authoriser using the pool name</w:t>
+      </w:r>
+    </w:p>
+    <w:p>
+      <w:pPr>
+        <w:pStyle w:val="Normal"/>
+        <w:rPr/>
+      </w:pPr>
+      <w:r>
+        <w:rPr/>
+      </w:r>
+    </w:p>
+    <w:p>
+      <w:pPr>
+        <w:pStyle w:val="Normal"/>
+        <w:rPr/>
+      </w:pPr>
+      <w:r>
+        <w:rPr/>
+        <w:drawing>
+          <wp:anchor behindDoc="0" distT="0" distB="0" distL="0" distR="0" simplePos="0" locked="0" layoutInCell="1" allowOverlap="1" relativeHeight="23">
+            <wp:simplePos x="0" y="0"/>
+            <wp:positionH relativeFrom="column">
+              <wp:posOffset>415290</wp:posOffset>
+            </wp:positionH>
+            <wp:positionV relativeFrom="paragraph">
+              <wp:posOffset>17780</wp:posOffset>
+            </wp:positionV>
+            <wp:extent cx="6120130" cy="5198110"/>
+            <wp:effectExtent l="0" t="0" r="0" b="0"/>
+            <wp:wrapTopAndBottom/>
+            <wp:docPr id="23" name="Image22" descr=""/>
+            <wp:cNvGraphicFramePr>
+              <a:graphicFrameLocks xmlns:a="http://schemas.openxmlformats.org/drawingml/2006/main" noChangeAspect="1"/>
+            </wp:cNvGraphicFramePr>
+            <a:graphic xmlns:a="http://schemas.openxmlformats.org/drawingml/2006/main">
+              <a:graphicData uri="http://schemas.openxmlformats.org/drawingml/2006/picture">
+                <pic:pic xmlns:pic="http://schemas.openxmlformats.org/drawingml/2006/picture">
+                  <pic:nvPicPr>
+                    <pic:cNvPr id="23" name="Image22" descr=""/>
+                    <pic:cNvPicPr>
+                      <a:picLocks noChangeAspect="1" noChangeArrowheads="1"/>
+                    </pic:cNvPicPr>
+                  </pic:nvPicPr>
+                  <pic:blipFill>
+                    <a:blip r:embed="rId25"/>
+                    <a:stretch>
+                      <a:fillRect/>
+                    </a:stretch>
+                  </pic:blipFill>
+                  <pic:spPr bwMode="auto">
+                    <a:xfrm>
+                      <a:off x="0" y="0"/>
+                      <a:ext cx="6120130" cy="5198110"/>
+                    </a:xfrm>
+                    <a:prstGeom prst="rect">
+                      <a:avLst/>
+                    </a:prstGeom>
+                  </pic:spPr>
+                </pic:pic>
+              </a:graphicData>
+            </a:graphic>
+          </wp:anchor>
+        </w:drawing>
+      </w:r>
+    </w:p>
+    <w:p>
+      <w:pPr>
+        <w:pStyle w:val="Normal"/>
+        <w:rPr/>
+      </w:pPr>
+      <w:r>
+        <w:rPr/>
+        <w:t xml:space="preserve">7- go back to Get method and click on the ”Method Execution” and set the Authorisation to file-upload-authorizer. </w:t>
+      </w:r>
+    </w:p>
+    <w:p>
+      <w:pPr>
+        <w:pStyle w:val="Normal"/>
+        <w:rPr/>
+      </w:pPr>
+      <w:r>
+        <w:rPr/>
+        <w:drawing>
+          <wp:anchor behindDoc="0" distT="0" distB="0" distL="0" distR="0" simplePos="0" locked="0" layoutInCell="1" allowOverlap="1" relativeHeight="25">
+            <wp:simplePos x="0" y="0"/>
+            <wp:positionH relativeFrom="column">
+              <wp:align>center</wp:align>
+            </wp:positionH>
+            <wp:positionV relativeFrom="paragraph">
+              <wp:posOffset>635</wp:posOffset>
+            </wp:positionV>
+            <wp:extent cx="6120130" cy="3976370"/>
+            <wp:effectExtent l="0" t="0" r="0" b="0"/>
+            <wp:wrapTopAndBottom/>
+            <wp:docPr id="24" name="Image24" descr=""/>
+            <wp:cNvGraphicFramePr>
+              <a:graphicFrameLocks xmlns:a="http://schemas.openxmlformats.org/drawingml/2006/main" noChangeAspect="1"/>
+            </wp:cNvGraphicFramePr>
+            <a:graphic xmlns:a="http://schemas.openxmlformats.org/drawingml/2006/main">
+              <a:graphicData uri="http://schemas.openxmlformats.org/drawingml/2006/picture">
+                <pic:pic xmlns:pic="http://schemas.openxmlformats.org/drawingml/2006/picture">
+                  <pic:nvPicPr>
+                    <pic:cNvPr id="24" name="Image24" descr=""/>
+                    <pic:cNvPicPr>
+                      <a:picLocks noChangeAspect="1" noChangeArrowheads="1"/>
+                    </pic:cNvPicPr>
+                  </pic:nvPicPr>
+                  <pic:blipFill>
+                    <a:blip r:embed="rId26"/>
+                    <a:stretch>
+                      <a:fillRect/>
+                    </a:stretch>
+                  </pic:blipFill>
+                  <pic:spPr bwMode="auto">
+                    <a:xfrm>
+                      <a:off x="0" y="0"/>
+                      <a:ext cx="6120130" cy="3976370"/>
+                    </a:xfrm>
+                    <a:prstGeom prst="rect">
+                      <a:avLst/>
+                    </a:prstGeom>
+                  </pic:spPr>
+                </pic:pic>
+              </a:graphicData>
+            </a:graphic>
+          </wp:anchor>
+        </w:drawing>
+      </w:r>
+    </w:p>
+    <w:p>
+      <w:pPr>
+        <w:pStyle w:val="Normal"/>
+        <w:rPr/>
+      </w:pPr>
+      <w:r>
+        <w:rPr/>
+        <w:t xml:space="preserve">8- Now you can use the Cognito JWT token for accessing the Api gateway. Use it as a Header value  with name </w:t>
+      </w:r>
+      <w:r>
+        <w:rPr>
+          <w:b/>
+          <w:bCs/>
+        </w:rPr>
+        <w:t xml:space="preserve">Authorization e.g. </w:t>
+      </w:r>
+    </w:p>
+    <w:p>
+      <w:pPr>
+        <w:pStyle w:val="Normal"/>
+        <w:rPr/>
+      </w:pPr>
+      <w:r>
+        <w:rPr>
+          <w:b/>
+          <w:bCs/>
+        </w:rPr>
+        <w:t>Authorization:</w:t>
+      </w:r>
+      <w:r>
+        <w:rPr>
+          <w:rFonts w:ascii="OpenSans;Helvetica;Arial;sans-serif" w:hAnsi="OpenSans;Helvetica;Arial;sans-serif"/>
+          <w:b/>
+          <w:bCs/>
+          <w:i w:val="false"/>
+          <w:caps w:val="false"/>
+          <w:smallCaps w:val="false"/>
+          <w:color w:val="505050"/>
+          <w:spacing w:val="0"/>
+          <w:sz w:val="18"/>
+        </w:rPr>
+        <w:t>eyJraWQiOiJ4YWFFTXBJajVQWFBxQm5iQVdZdkIyd20yRTRBSDdJRHJmbFQxWXFxdWxvPSIsImFsZyI6IlJTMjU2In0.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.Q0Rn60m7iu2igjBI5CcDxk8ILuyZCbuZE4if6dgQiOA4F6NIBc_nYyulI3z_fDgWHdHP_61voTKkfqb3Ai3seaJbiBPx6Qdp-Lmr2Gb5sbtdIbxtZMuxb_ZTOAvyaFVY1DeFr5A2nzLILjHdsaWlWsUDQd6Kitct97tqbejf20I6K236lgNF_UZsK3dxQxPqBpfST2BBMR3kCqattz3DJJmkRNLoxk-ET3hUePSepEZs6Paodjf9ZOUVk2RQ_iZKERdrSC6btKp1QugDq3z3uh_9NPimsrLo1gAq3ERi7l9h7Q54PSbrOEzuMtd0TJa-B9DkjroABl9t0GL19JqFJw</w:t>
+      </w:r>
+    </w:p>
+    <w:p>
+      <w:pPr>
+        <w:pStyle w:val="Normal"/>
+        <w:rPr/>
+      </w:pPr>
+      <w:r>
+        <w:rPr/>
+        <w:t>9- Now change the API gateway configuration from the integration point And change the lambda to pass data from the security context and use it.</w:t>
+      </w:r>
+    </w:p>
+    <w:p>
+      <w:pPr>
+        <w:pStyle w:val="Normal"/>
+        <w:rPr/>
+      </w:pPr>
+      <w:r>
+        <w:drawing>
+          <wp:anchor behindDoc="0" distT="0" distB="0" distL="0" distR="0" simplePos="0" locked="0" layoutInCell="1" allowOverlap="1" relativeHeight="26">
+            <wp:simplePos x="0" y="0"/>
+            <wp:positionH relativeFrom="column">
+              <wp:align>center</wp:align>
+            </wp:positionH>
+            <wp:positionV relativeFrom="paragraph">
+              <wp:posOffset>635</wp:posOffset>
+            </wp:positionV>
+            <wp:extent cx="6120130" cy="6417945"/>
+            <wp:effectExtent l="0" t="0" r="0" b="0"/>
+            <wp:wrapTopAndBottom/>
+            <wp:docPr id="25" name="Image25" descr=""/>
+            <wp:cNvGraphicFramePr>
+              <a:graphicFrameLocks xmlns:a="http://schemas.openxmlformats.org/drawingml/2006/main" noChangeAspect="1"/>
+            </wp:cNvGraphicFramePr>
+            <a:graphic xmlns:a="http://schemas.openxmlformats.org/drawingml/2006/main">
+              <a:graphicData uri="http://schemas.openxmlformats.org/drawingml/2006/picture">
+                <pic:pic xmlns:pic="http://schemas.openxmlformats.org/drawingml/2006/picture">
+                  <pic:nvPicPr>
+                    <pic:cNvPr id="25" name="Image25" descr=""/>
+                    <pic:cNvPicPr>
+                      <a:picLocks noChangeAspect="1" noChangeArrowheads="1"/>
+                    </pic:cNvPicPr>
+                  </pic:nvPicPr>
+                  <pic:blipFill>
+                    <a:blip r:embed="rId27"/>
+                    <a:stretch>
+                      <a:fillRect/>
+                    </a:stretch>
+                  </pic:blipFill>
+                  <pic:spPr bwMode="auto">
+                    <a:xfrm>
+                      <a:off x="0" y="0"/>
+                      <a:ext cx="6120130" cy="6417945"/>
+                    </a:xfrm>
+                    <a:prstGeom prst="rect">
+                      <a:avLst/>
+                    </a:prstGeom>
+                  </pic:spPr>
+                </pic:pic>
+              </a:graphicData>
+            </a:graphic>
+          </wp:anchor>
+        </w:drawing>
+      </w:r>
+      <w:r>
+        <w:rPr/>
+        <w:t>Do not forget to change the integration response to set the Origin headers</w:t>
+      </w:r>
+    </w:p>
+    <w:p>
+      <w:pPr>
+        <w:pStyle w:val="Normal"/>
+        <w:rPr/>
+      </w:pPr>
+      <w:r>
+        <w:rPr/>
+        <w:drawing>
+          <wp:anchor behindDoc="0" distT="0" distB="0" distL="0" distR="0" simplePos="0" locked="0" layoutInCell="1" allowOverlap="1" relativeHeight="27">
+            <wp:simplePos x="0" y="0"/>
+            <wp:positionH relativeFrom="column">
+              <wp:align>center</wp:align>
+            </wp:positionH>
+            <wp:positionV relativeFrom="paragraph">
+              <wp:posOffset>635</wp:posOffset>
+            </wp:positionV>
+            <wp:extent cx="6120130" cy="4171315"/>
+            <wp:effectExtent l="0" t="0" r="0" b="0"/>
+            <wp:wrapTopAndBottom/>
+            <wp:docPr id="26" name="Image26" descr=""/>
+            <wp:cNvGraphicFramePr>
+              <a:graphicFrameLocks xmlns:a="http://schemas.openxmlformats.org/drawingml/2006/main" noChangeAspect="1"/>
+            </wp:cNvGraphicFramePr>
+            <a:graphic xmlns:a="http://schemas.openxmlformats.org/drawingml/2006/main">
+              <a:graphicData uri="http://schemas.openxmlformats.org/drawingml/2006/picture">
+                <pic:pic xmlns:pic="http://schemas.openxmlformats.org/drawingml/2006/picture">
+                  <pic:nvPicPr>
+                    <pic:cNvPr id="26" name="Image26" descr=""/>
+                    <pic:cNvPicPr>
+                      <a:picLocks noChangeAspect="1" noChangeArrowheads="1"/>
+                    </pic:cNvPicPr>
+                  </pic:nvPicPr>
+                  <pic:blipFill>
+                    <a:blip r:embed="rId28"/>
+                    <a:stretch>
+                      <a:fillRect/>
+                    </a:stretch>
+                  </pic:blipFill>
+                  <pic:spPr bwMode="auto">
+                    <a:xfrm>
+                      <a:off x="0" y="0"/>
+                      <a:ext cx="6120130" cy="4171315"/>
+                    </a:xfrm>
+                    <a:prstGeom prst="rect">
+                      <a:avLst/>
+                    </a:prstGeom>
+                  </pic:spPr>
+                </pic:pic>
+              </a:graphicData>
+            </a:graphic>
+          </wp:anchor>
+        </w:drawing>
       </w:r>
     </w:p>
     <w:sectPr>

</xml_diff>